<commit_message>
Added missing Wiechert affiliation
</commit_message>
<xml_diff>
--- a/manuscript/Manuskript TUM_FZJ (Titelseite und Declarations).docx
+++ b/manuscript/Manuskript TUM_FZJ (Titelseite und Declarations).docx
@@ -70,9 +70,8 @@
           <w:szCs w:val="30"/>
           <w:lang w:val="en-GB"/>
         </w:rPr>
-        <w:t xml:space="preserve">Screening and </w:t>
-      </w:r>
-      <w:proofErr w:type="spellStart"/>
+        <w:t xml:space="preserve">Screening and probalistic </w:t>
+      </w:r>
       <w:r>
         <w:rPr>
           <w:b/>
@@ -81,9 +80,8 @@
           <w:szCs w:val="30"/>
           <w:lang w:val="en-GB"/>
         </w:rPr>
-        <w:t>probalistic</w:t>
-      </w:r>
-      <w:proofErr w:type="spellEnd"/>
+        <w:t>q</w:t>
+      </w:r>
       <w:r>
         <w:rPr>
           <w:b/>
@@ -92,40 +90,8 @@
           <w:szCs w:val="30"/>
           <w:lang w:val="en-GB"/>
         </w:rPr>
-        <w:t xml:space="preserve"> </w:t>
-      </w:r>
-      <w:r>
-        <w:rPr>
-          <w:b/>
-          <w:bCs/>
-          <w:sz w:val="30"/>
-          <w:szCs w:val="30"/>
-          <w:lang w:val="en-GB"/>
-        </w:rPr>
-        <w:t>q</w:t>
-      </w:r>
-      <w:r>
-        <w:rPr>
-          <w:b/>
-          <w:bCs/>
-          <w:sz w:val="30"/>
-          <w:szCs w:val="30"/>
-          <w:lang w:val="en-GB"/>
-        </w:rPr>
-        <w:t xml:space="preserve">uantification of carboxylic acid reductase activity for whole-cell </w:t>
-      </w:r>
-      <w:proofErr w:type="spellStart"/>
-      <w:r>
-        <w:rPr>
-          <w:b/>
-          <w:bCs/>
-          <w:sz w:val="30"/>
-          <w:szCs w:val="30"/>
-          <w:lang w:val="en-GB"/>
-        </w:rPr>
-        <w:t>biocatalysis</w:t>
-      </w:r>
-      <w:proofErr w:type="spellEnd"/>
+        <w:t>uantification of carboxylic acid reductase activity for whole-cell biocatalysis</w:t>
+      </w:r>
     </w:p>
     <w:p>
       <w:pPr>
@@ -143,28 +109,12 @@
           <w:rFonts w:ascii="Arial" w:hAnsi="Arial" w:cs="Arial"/>
         </w:rPr>
       </w:pPr>
-      <w:proofErr w:type="spellStart"/>
       <w:r>
         <w:rPr>
           <w:rFonts w:ascii="Arial" w:hAnsi="Arial" w:cs="Arial"/>
         </w:rPr>
-        <w:t>Author</w:t>
-      </w:r>
-      <w:proofErr w:type="spellEnd"/>
-      <w:r>
-        <w:rPr>
-          <w:rFonts w:ascii="Arial" w:hAnsi="Arial" w:cs="Arial"/>
-        </w:rPr>
-        <w:t xml:space="preserve"> </w:t>
-      </w:r>
-      <w:proofErr w:type="spellStart"/>
-      <w:r>
-        <w:rPr>
-          <w:rFonts w:ascii="Arial" w:hAnsi="Arial" w:cs="Arial"/>
-        </w:rPr>
-        <w:t>information</w:t>
-      </w:r>
-      <w:proofErr w:type="spellEnd"/>
+        <w:t>Author information</w:t>
+      </w:r>
     </w:p>
     <w:p>
       <w:pPr>
@@ -247,26 +197,18 @@
         <w:rPr>
           <w:lang w:val="de-DE"/>
         </w:rPr>
-        <w:t xml:space="preserve">Marco </w:t>
-      </w:r>
-      <w:proofErr w:type="spellStart"/>
-      <w:r>
-        <w:rPr>
-          <w:lang w:val="de-DE"/>
-        </w:rPr>
-        <w:t>Oldiges</w:t>
-      </w:r>
-      <w:proofErr w:type="spellEnd"/>
-    </w:p>
-    <w:p>
-      <w:pPr>
-        <w:rPr>
-          <w:lang w:val="de-DE"/>
-        </w:rPr>
-      </w:pPr>
-      <w:r>
-        <w:rPr>
-          <w:lang w:val="de-DE"/>
+        <w:t>Marco Oldiges</w:t>
+      </w:r>
+    </w:p>
+    <w:p>
+      <w:pPr>
+        <w:rPr>
+          <w:lang w:val="en-GB"/>
+        </w:rPr>
+      </w:pPr>
+      <w:r>
+        <w:rPr>
+          <w:lang w:val="en-GB"/>
         </w:rPr>
         <w:t>Dirk Weuster-Botz</w:t>
       </w:r>
@@ -275,7 +217,7 @@
       <w:pPr>
         <w:rPr>
           <w:rFonts w:cs="Arial"/>
-          <w:lang w:val="de-DE"/>
+          <w:lang w:val="en-GB"/>
         </w:rPr>
       </w:pPr>
     </w:p>
@@ -293,58 +235,22 @@
           <w:color w:val="010202"/>
           <w:lang w:val="en-GB"/>
         </w:rPr>
-        <w:t xml:space="preserve">Technical University of Munich, Chair of Biochemical Engineering, </w:t>
-      </w:r>
-      <w:proofErr w:type="spellStart"/>
+        <w:t>Technical University of Munich, Chair of Biochemical Engineering, Boltzmannstraße 15, D</w:t>
+      </w:r>
       <w:r>
         <w:rPr>
           <w:rFonts w:cs="Arial"/>
           <w:color w:val="010202"/>
-          <w:lang w:val="en-GB"/>
-        </w:rPr>
-        <w:t>Boltzmannstraße</w:t>
-      </w:r>
-      <w:proofErr w:type="spellEnd"/>
+        </w:rPr>
+        <w:t>-</w:t>
+      </w:r>
       <w:r>
         <w:rPr>
           <w:rFonts w:cs="Arial"/>
           <w:color w:val="010202"/>
           <w:lang w:val="en-GB"/>
         </w:rPr>
-        <w:t xml:space="preserve"> 15, D</w:t>
-      </w:r>
-      <w:r>
-        <w:rPr>
-          <w:rFonts w:cs="Arial"/>
-          <w:color w:val="010202"/>
-        </w:rPr>
-        <w:t>-</w:t>
-      </w:r>
-      <w:r>
-        <w:rPr>
-          <w:rFonts w:cs="Arial"/>
-          <w:color w:val="010202"/>
-          <w:lang w:val="en-GB"/>
-        </w:rPr>
-        <w:t xml:space="preserve">85748 </w:t>
-      </w:r>
-      <w:proofErr w:type="spellStart"/>
-      <w:r>
-        <w:rPr>
-          <w:rFonts w:cs="Arial"/>
-          <w:color w:val="010202"/>
-          <w:lang w:val="en-GB"/>
-        </w:rPr>
-        <w:t>Garching</w:t>
-      </w:r>
-      <w:proofErr w:type="spellEnd"/>
-      <w:r>
-        <w:rPr>
-          <w:rFonts w:cs="Arial"/>
-          <w:color w:val="010202"/>
-          <w:lang w:val="en-GB"/>
-        </w:rPr>
-        <w:t>, Germany</w:t>
+        <w:t>85748 Garching, Germany</w:t>
       </w:r>
     </w:p>
     <w:p>
@@ -361,42 +267,51 @@
           <w:color w:val="010202"/>
           <w:lang w:val="de-DE"/>
         </w:rPr>
-        <w:t xml:space="preserve">Institute </w:t>
-      </w:r>
-      <w:proofErr w:type="spellStart"/>
+        <w:t>Institute of Biotechnology: IBG-1, Forschungszentrum</w:t>
+      </w:r>
       <w:r>
         <w:rPr>
           <w:rFonts w:cs="Arial"/>
           <w:color w:val="010202"/>
           <w:lang w:val="de-DE"/>
         </w:rPr>
-        <w:t>of</w:t>
-      </w:r>
-      <w:proofErr w:type="spellEnd"/>
-      <w:r>
+        <w:t xml:space="preserve"> Jülich GmbH, Jülich, Germany</w:t>
+      </w:r>
+    </w:p>
+    <w:p>
+      <w:pPr>
         <w:rPr>
           <w:rFonts w:cs="Arial"/>
           <w:color w:val="010202"/>
-          <w:lang w:val="de-DE"/>
-        </w:rPr>
-        <w:t xml:space="preserve"> Biotechnology: IBG-1, Forschungszentrum</w:t>
-      </w:r>
+          <w:lang w:val="en-GB"/>
+        </w:rPr>
+      </w:pPr>
       <w:r>
         <w:rPr>
           <w:rFonts w:cs="Arial"/>
           <w:color w:val="010202"/>
-          <w:lang w:val="de-DE"/>
-        </w:rPr>
-        <w:t xml:space="preserve"> Jülich GmbH, Jülich, Germany</w:t>
-      </w:r>
-    </w:p>
-    <w:p>
-      <w:pPr>
+          <w:lang w:val="en-GB"/>
+        </w:rPr>
+        <w:t>Institute of Biotechnology, RWTH A</w:t>
+      </w:r>
+      <w:r>
         <w:rPr>
           <w:rFonts w:cs="Arial"/>
           <w:color w:val="010202"/>
           <w:lang w:val="en-GB"/>
         </w:rPr>
+        <w:t>achen University, Aachen, Germany</w:t>
+      </w:r>
+    </w:p>
+    <w:p>
+      <w:pPr>
+        <w:rPr>
+          <w:rFonts w:ascii="Consolas" w:eastAsia="Times New Roman" w:hAnsi="Consolas" w:cs="Times New Roman"/>
+          <w:color w:val="D4D4D4"/>
+          <w:sz w:val="21"/>
+          <w:szCs w:val="21"/>
+          <w:lang w:val="de-DE" w:eastAsia="de-DE"/>
+        </w:rPr>
       </w:pPr>
       <w:r>
         <w:rPr>
@@ -404,7 +319,22 @@
           <w:color w:val="010202"/>
           <w:lang w:val="en-GB"/>
         </w:rPr>
-        <w:t>Institute of Biotechnology, RWTH A</w:t>
+        <w:t>Computation Systems Biotechnology (AVT.CSB), RWTH Aachen University, Aachen, Germany</w:t>
+      </w:r>
+    </w:p>
+    <w:p>
+      <w:pPr>
+        <w:rPr>
+          <w:rFonts w:cs="Arial"/>
+          <w:lang w:val="en-GB"/>
+        </w:rPr>
+      </w:pPr>
+      <w:r>
+        <w:rPr>
+          <w:rFonts w:cs="Arial"/>
+          <w:lang w:val="en-GB"/>
+        </w:rPr>
+        <w:t xml:space="preserve">Corresponding Author: Dirk Weuster-Botz; Technical University of Munich, </w:t>
       </w:r>
       <w:r>
         <w:rPr>
@@ -412,37 +342,6 @@
           <w:color w:val="010202"/>
           <w:lang w:val="en-GB"/>
         </w:rPr>
-        <w:t>achen University, Aachen, Germany</w:t>
-      </w:r>
-    </w:p>
-    <w:p>
-      <w:pPr>
-        <w:rPr>
-          <w:rFonts w:cs="Arial"/>
-          <w:lang w:val="en-GB"/>
-        </w:rPr>
-      </w:pPr>
-    </w:p>
-    <w:p>
-      <w:pPr>
-        <w:rPr>
-          <w:rFonts w:cs="Arial"/>
-          <w:lang w:val="en-GB"/>
-        </w:rPr>
-      </w:pPr>
-      <w:r>
-        <w:rPr>
-          <w:rFonts w:cs="Arial"/>
-          <w:lang w:val="en-GB"/>
-        </w:rPr>
-        <w:t xml:space="preserve">Corresponding Author: Dirk Weuster-Botz; Technical University of Munich, </w:t>
-      </w:r>
-      <w:r>
-        <w:rPr>
-          <w:rFonts w:cs="Arial"/>
-          <w:color w:val="010202"/>
-          <w:lang w:val="en-GB"/>
-        </w:rPr>
         <w:t xml:space="preserve">Chair </w:t>
       </w:r>
       <w:r>
@@ -450,39 +349,7 @@
           <w:rFonts w:cs="Arial"/>
           <w:lang w:val="en-GB"/>
         </w:rPr>
-        <w:t xml:space="preserve">of Biochemical Engineering, </w:t>
-      </w:r>
-      <w:proofErr w:type="spellStart"/>
-      <w:r>
-        <w:rPr>
-          <w:rFonts w:cs="Arial"/>
-          <w:lang w:val="en-GB"/>
-        </w:rPr>
-        <w:t>Boltzmannstr</w:t>
-      </w:r>
-      <w:proofErr w:type="spellEnd"/>
-      <w:r>
-        <w:rPr>
-          <w:rFonts w:cs="Arial"/>
-          <w:lang w:val="en-GB"/>
-        </w:rPr>
-        <w:t xml:space="preserve">. 15, D-85748 </w:t>
-      </w:r>
-      <w:proofErr w:type="spellStart"/>
-      <w:r>
-        <w:rPr>
-          <w:rFonts w:cs="Arial"/>
-          <w:lang w:val="en-GB"/>
-        </w:rPr>
-        <w:t>Garching</w:t>
-      </w:r>
-      <w:proofErr w:type="spellEnd"/>
-      <w:r>
-        <w:rPr>
-          <w:rFonts w:cs="Arial"/>
-          <w:lang w:val="en-GB"/>
-        </w:rPr>
-        <w:t>, Germany</w:t>
+        <w:t>of Biochemical Engineering, Boltzmannstr. 15, D-85748 Garching, Germany</w:t>
       </w:r>
     </w:p>
     <w:p>
@@ -713,16 +580,8 @@
         <w:rPr>
           <w:lang w:val="en-GB"/>
         </w:rPr>
-        <w:t>German Ministry of Education and Research (BMBF) within the national joint research project Digitalization in Industrial Biotechnology (</w:t>
-      </w:r>
-      <w:proofErr w:type="spellStart"/>
-      <w:r>
-        <w:rPr>
-          <w:lang w:val="en-GB"/>
-        </w:rPr>
-        <w:t>DigInBio</w:t>
-      </w:r>
-      <w:proofErr w:type="spellEnd"/>
+        <w:t>German Ministry of Education and Research (BMBF) within the national joint research project Digitalization in Industrial Biotechnology (DigInBio</w:t>
+      </w:r>
       <w:r>
         <w:rPr>
           <w:lang w:val="en-GB"/>
@@ -1083,23 +942,7 @@
           <w:rFonts w:cs="Arial"/>
           <w:lang w:val="en-GB"/>
         </w:rPr>
-        <w:t xml:space="preserve"> Nikolas von den Eichen and Michaela </w:t>
-      </w:r>
-      <w:proofErr w:type="spellStart"/>
-      <w:r>
-        <w:rPr>
-          <w:rFonts w:cs="Arial"/>
-          <w:lang w:val="en-GB"/>
-        </w:rPr>
-        <w:t>Dölle</w:t>
-      </w:r>
-      <w:proofErr w:type="spellEnd"/>
-      <w:r>
-        <w:rPr>
-          <w:rFonts w:cs="Arial"/>
-          <w:lang w:val="en-GB"/>
-        </w:rPr>
-        <w:t xml:space="preserve"> conducted the experiments.</w:t>
+        <w:t xml:space="preserve"> Nikolas von den Eichen and Michaela Dölle conducted the experiments.</w:t>
       </w:r>
       <w:r>
         <w:rPr>
@@ -3019,6 +2862,7 @@
     <w:lsdException w:name="HTML Sample" w:semiHidden="1" w:unhideWhenUsed="1"/>
     <w:lsdException w:name="HTML Typewriter" w:semiHidden="1" w:unhideWhenUsed="1"/>
     <w:lsdException w:name="HTML Variable" w:semiHidden="1" w:unhideWhenUsed="1"/>
+    <w:lsdException w:name="Normal Table" w:semiHidden="1" w:unhideWhenUsed="1"/>
     <w:lsdException w:name="annotation subject" w:semiHidden="1" w:unhideWhenUsed="1"/>
     <w:lsdException w:name="No List" w:semiHidden="1" w:unhideWhenUsed="1"/>
     <w:lsdException w:name="Outline List 1" w:semiHidden="1" w:unhideWhenUsed="1"/>
@@ -3061,8 +2905,11 @@
     <w:lsdException w:name="Table Contemporary" w:semiHidden="1" w:unhideWhenUsed="1"/>
     <w:lsdException w:name="Table Elegant" w:semiHidden="1" w:unhideWhenUsed="1"/>
     <w:lsdException w:name="Table Professional" w:semiHidden="1" w:unhideWhenUsed="1"/>
+    <w:lsdException w:name="Table Subtle 1" w:semiHidden="1" w:unhideWhenUsed="1"/>
     <w:lsdException w:name="Table Subtle 2" w:semiHidden="1" w:unhideWhenUsed="1"/>
     <w:lsdException w:name="Table Web 1" w:semiHidden="1" w:unhideWhenUsed="1"/>
+    <w:lsdException w:name="Table Web 2" w:semiHidden="1" w:unhideWhenUsed="1"/>
+    <w:lsdException w:name="Table Web 3" w:semiHidden="1" w:unhideWhenUsed="1"/>
     <w:lsdException w:name="Balloon Text" w:semiHidden="1" w:unhideWhenUsed="1"/>
     <w:lsdException w:name="Table Grid" w:uiPriority="39"/>
     <w:lsdException w:name="Table Theme" w:semiHidden="1" w:unhideWhenUsed="1"/>

</xml_diff>